<commit_message>
Updated @Documentation/ServiceRequest_Doc.docx Added Page Numbers
</commit_message>
<xml_diff>
--- a/Documentation/ServiceRequest_Doc.docx
+++ b/Documentation/ServiceRequest_Doc.docx
@@ -1,6 +1,6 @@
 
 <file path=word/document.xml><?xml version="1.0" encoding="utf-8"?>
-<w:document xmlns:wpc="http://schemas.microsoft.com/office/word/2010/wordprocessingCanvas" xmlns:cx="http://schemas.microsoft.com/office/drawing/2014/chartex" xmlns:cx1="http://schemas.microsoft.com/office/drawing/2015/9/8/chartex" xmlns:mc="http://schemas.openxmlformats.org/markup-compatibility/2006" xmlns:o="urn:schemas-microsoft-com:office:office" xmlns:r="http://schemas.openxmlformats.org/officeDocument/2006/relationships" xmlns:m="http://schemas.openxmlformats.org/officeDocument/2006/math" xmlns:v="urn:schemas-microsoft-com:vml" xmlns:wp14="http://schemas.microsoft.com/office/word/2010/wordprocessingDrawing" xmlns:wp="http://schemas.openxmlformats.org/drawingml/2006/wordprocessingDrawing" xmlns:w10="urn:schemas-microsoft-com:office:word" xmlns:w="http://schemas.openxmlformats.org/wordprocessingml/2006/main" xmlns:w14="http://schemas.microsoft.com/office/word/2010/wordml" xmlns:w15="http://schemas.microsoft.com/office/word/2012/wordml" xmlns:w16se="http://schemas.microsoft.com/office/word/2015/wordml/symex" xmlns:wpg="http://schemas.microsoft.com/office/word/2010/wordprocessingGroup" xmlns:wpi="http://schemas.microsoft.com/office/word/2010/wordprocessingInk" xmlns:wne="http://schemas.microsoft.com/office/word/2006/wordml" xmlns:wps="http://schemas.microsoft.com/office/word/2010/wordprocessingShape" mc:Ignorable="w14 w15 w16se wp14">
+<w:document xmlns:wpc="http://schemas.microsoft.com/office/word/2010/wordprocessingCanvas" xmlns:mc="http://schemas.openxmlformats.org/markup-compatibility/2006" xmlns:o="urn:schemas-microsoft-com:office:office" xmlns:r="http://schemas.openxmlformats.org/officeDocument/2006/relationships" xmlns:m="http://schemas.openxmlformats.org/officeDocument/2006/math" xmlns:v="urn:schemas-microsoft-com:vml" xmlns:wp14="http://schemas.microsoft.com/office/word/2010/wordprocessingDrawing" xmlns:wp="http://schemas.openxmlformats.org/drawingml/2006/wordprocessingDrawing" xmlns:w10="urn:schemas-microsoft-com:office:word" xmlns:w="http://schemas.openxmlformats.org/wordprocessingml/2006/main" xmlns:w14="http://schemas.microsoft.com/office/word/2010/wordml" xmlns:w15="http://schemas.microsoft.com/office/word/2012/wordml" xmlns:wpg="http://schemas.microsoft.com/office/word/2010/wordprocessingGroup" xmlns:wpi="http://schemas.microsoft.com/office/word/2010/wordprocessingInk" xmlns:wne="http://schemas.microsoft.com/office/word/2006/wordml" xmlns:wps="http://schemas.microsoft.com/office/word/2010/wordprocessingShape" mc:Ignorable="w14 w15 wp14">
   <w:body>
     <w:p>
       <w:pPr>
@@ -515,16 +515,6 @@
             </w:rPr>
             <w:ptab w:relativeTo="margin" w:alignment="right" w:leader="dot"/>
           </w:r>
-          <w:r>
-            <w:rPr>
-              <w:rFonts w:ascii="Times New Roman" w:hAnsi="Times New Roman"/>
-              <w:b/>
-              <w:bCs/>
-              <w:sz w:val="24"/>
-              <w:szCs w:val="24"/>
-            </w:rPr>
-            <w:t>1</w:t>
-          </w:r>
         </w:p>
         <w:p>
           <w:pPr>
@@ -551,14 +541,6 @@
               <w:szCs w:val="24"/>
             </w:rPr>
             <w:ptab w:relativeTo="margin" w:alignment="right" w:leader="dot"/>
-          </w:r>
-          <w:r>
-            <w:rPr>
-              <w:rFonts w:ascii="Times New Roman" w:hAnsi="Times New Roman"/>
-              <w:sz w:val="24"/>
-              <w:szCs w:val="24"/>
-            </w:rPr>
-            <w:t>1</w:t>
           </w:r>
         </w:p>
         <w:p>
@@ -587,16 +569,6 @@
               <w:szCs w:val="24"/>
             </w:rPr>
             <w:ptab w:relativeTo="margin" w:alignment="right" w:leader="dot"/>
-          </w:r>
-          <w:r>
-            <w:rPr>
-              <w:rFonts w:ascii="Times New Roman" w:hAnsi="Times New Roman"/>
-              <w:b/>
-              <w:bCs/>
-              <w:sz w:val="24"/>
-              <w:szCs w:val="24"/>
-            </w:rPr>
-            <w:t>3</w:t>
           </w:r>
         </w:p>
         <w:p>
@@ -631,7 +603,7 @@
               <w:sz w:val="24"/>
               <w:szCs w:val="24"/>
             </w:rPr>
-            <w:t>3</w:t>
+            <w:t>1</w:t>
           </w:r>
         </w:p>
         <w:p>
@@ -666,7 +638,7 @@
               <w:sz w:val="24"/>
               <w:szCs w:val="24"/>
             </w:rPr>
-            <w:t>3</w:t>
+            <w:t>2</w:t>
           </w:r>
         </w:p>
         <w:p>
@@ -701,7 +673,7 @@
               <w:sz w:val="24"/>
               <w:szCs w:val="24"/>
             </w:rPr>
-            <w:t>3</w:t>
+            <w:t>2</w:t>
           </w:r>
         </w:p>
         <w:p>
@@ -736,7 +708,7 @@
               <w:sz w:val="24"/>
               <w:szCs w:val="24"/>
             </w:rPr>
-            <w:t>4</w:t>
+            <w:t>3</w:t>
           </w:r>
         </w:p>
         <w:p>
@@ -758,7 +730,17 @@
               <w:sz w:val="24"/>
               <w:szCs w:val="24"/>
             </w:rPr>
-            <w:t>2.0 Review Related System</w:t>
+            <w:t xml:space="preserve">2.0 Review Related </w:t>
+          </w:r>
+          <w:r>
+            <w:rPr>
+              <w:rFonts w:ascii="Times New Roman" w:hAnsi="Times New Roman"/>
+              <w:b/>
+              <w:bCs/>
+              <w:sz w:val="24"/>
+              <w:szCs w:val="24"/>
+            </w:rPr>
+            <w:t>System</w:t>
           </w:r>
           <w:r>
             <w:rPr>
@@ -771,12 +753,11 @@
           <w:r>
             <w:rPr>
               <w:rFonts w:ascii="Times New Roman" w:hAnsi="Times New Roman"/>
-              <w:b/>
               <w:bCs/>
               <w:sz w:val="24"/>
               <w:szCs w:val="24"/>
             </w:rPr>
-            <w:t>6-16</w:t>
+            <w:t>4-13</w:t>
           </w:r>
         </w:p>
         <w:p>
@@ -784,7 +765,6 @@
             <w:pStyle w:val="TOC1"/>
             <w:rPr>
               <w:rFonts w:ascii="Times New Roman" w:hAnsi="Times New Roman"/>
-              <w:b/>
               <w:bCs/>
               <w:sz w:val="24"/>
               <w:szCs w:val="24"/>
@@ -821,12 +801,11 @@
           <w:r>
             <w:rPr>
               <w:rFonts w:ascii="Times New Roman" w:hAnsi="Times New Roman"/>
-              <w:b/>
               <w:bCs/>
               <w:sz w:val="24"/>
               <w:szCs w:val="24"/>
             </w:rPr>
-            <w:t>17</w:t>
+            <w:t>14</w:t>
           </w:r>
         </w:p>
         <w:p>
@@ -861,7 +840,7 @@
               <w:sz w:val="24"/>
               <w:szCs w:val="24"/>
             </w:rPr>
-            <w:t>17</w:t>
+            <w:t>15</w:t>
           </w:r>
         </w:p>
         <w:p>
@@ -896,7 +875,7 @@
               <w:sz w:val="24"/>
               <w:szCs w:val="24"/>
             </w:rPr>
-            <w:t>17-18</w:t>
+            <w:t>15</w:t>
           </w:r>
         </w:p>
         <w:p>
@@ -904,7 +883,6 @@
             <w:pStyle w:val="TOC1"/>
             <w:rPr>
               <w:rFonts w:ascii="Times New Roman" w:hAnsi="Times New Roman"/>
-              <w:b/>
               <w:bCs/>
               <w:sz w:val="24"/>
               <w:szCs w:val="24"/>
@@ -931,12 +909,11 @@
           <w:r>
             <w:rPr>
               <w:rFonts w:ascii="Times New Roman" w:hAnsi="Times New Roman"/>
-              <w:b/>
               <w:bCs/>
               <w:sz w:val="24"/>
               <w:szCs w:val="24"/>
             </w:rPr>
-            <w:t>19</w:t>
+            <w:t>16</w:t>
           </w:r>
         </w:p>
         <w:p>
@@ -971,7 +948,7 @@
               <w:sz w:val="24"/>
               <w:szCs w:val="24"/>
             </w:rPr>
-            <w:t>20</w:t>
+            <w:t>16</w:t>
           </w:r>
         </w:p>
         <w:p>
@@ -1006,7 +983,7 @@
               <w:sz w:val="24"/>
               <w:szCs w:val="24"/>
             </w:rPr>
-            <w:t>21</w:t>
+            <w:t>17</w:t>
           </w:r>
         </w:p>
         <w:p>
@@ -1041,7 +1018,7 @@
               <w:sz w:val="24"/>
               <w:szCs w:val="24"/>
             </w:rPr>
-            <w:t>22</w:t>
+            <w:t>18</w:t>
           </w:r>
         </w:p>
         <w:p>
@@ -1076,7 +1053,7 @@
               <w:sz w:val="24"/>
               <w:szCs w:val="24"/>
             </w:rPr>
-            <w:t>23</w:t>
+            <w:t>19</w:t>
           </w:r>
         </w:p>
         <w:p>
@@ -1111,7 +1088,7 @@
               <w:sz w:val="24"/>
               <w:szCs w:val="24"/>
             </w:rPr>
-            <w:t>24</w:t>
+            <w:t>20</w:t>
           </w:r>
         </w:p>
         <w:p>
@@ -1145,7 +1122,7 @@
               <w:sz w:val="24"/>
               <w:szCs w:val="24"/>
             </w:rPr>
-            <w:t>25</w:t>
+            <w:t>21</w:t>
           </w:r>
         </w:p>
         <w:p>
@@ -1180,7 +1157,7 @@
               <w:sz w:val="24"/>
               <w:szCs w:val="24"/>
             </w:rPr>
-            <w:t>26</w:t>
+            <w:t>22</w:t>
           </w:r>
         </w:p>
         <w:p>
@@ -1215,7 +1192,7 @@
               <w:sz w:val="24"/>
               <w:szCs w:val="24"/>
             </w:rPr>
-            <w:t>27</w:t>
+            <w:t>23</w:t>
           </w:r>
         </w:p>
         <w:p>
@@ -1250,7 +1227,7 @@
               <w:sz w:val="24"/>
               <w:szCs w:val="24"/>
             </w:rPr>
-            <w:t>28</w:t>
+            <w:t>24-26</w:t>
           </w:r>
         </w:p>
         <w:p>
@@ -1258,7 +1235,6 @@
             <w:pStyle w:val="TOC1"/>
             <w:rPr>
               <w:rFonts w:ascii="Times New Roman" w:hAnsi="Times New Roman"/>
-              <w:b/>
               <w:bCs/>
               <w:sz w:val="24"/>
               <w:szCs w:val="24"/>
@@ -1285,12 +1261,11 @@
           <w:r>
             <w:rPr>
               <w:rFonts w:ascii="Times New Roman" w:hAnsi="Times New Roman"/>
-              <w:b/>
               <w:bCs/>
               <w:sz w:val="24"/>
               <w:szCs w:val="24"/>
             </w:rPr>
-            <w:t>29</w:t>
+            <w:t>27-29</w:t>
           </w:r>
           <w:bookmarkStart w:id="0" w:name="_GoBack"/>
           <w:bookmarkEnd w:id="0"/>
@@ -1407,15 +1382,6 @@
           <w:szCs w:val="24"/>
         </w:rPr>
       </w:pPr>
-      <w:r>
-        <w:rPr>
-          <w:rFonts w:ascii="Times New Roman" w:hAnsi="Times New Roman" w:cs="Times New Roman"/>
-          <w:b/>
-          <w:sz w:val="24"/>
-          <w:szCs w:val="24"/>
-        </w:rPr>
-        <w:t>`</w:t>
-      </w:r>
     </w:p>
     <w:p>
       <w:pPr>
@@ -1812,6 +1778,44 @@
         </w:rPr>
         <w:t>Gantt chart and WBS</w:t>
       </w:r>
+    </w:p>
+    <w:p>
+      <w:pPr>
+        <w:spacing w:line="240" w:lineRule="auto"/>
+        <w:ind w:left="2880" w:firstLine="720"/>
+        <w:rPr>
+          <w:rFonts w:ascii="Times New Roman" w:hAnsi="Times New Roman" w:cs="Times New Roman"/>
+          <w:b/>
+          <w:sz w:val="24"/>
+          <w:szCs w:val="24"/>
+        </w:rPr>
+        <w:sectPr>
+          <w:type w:val="evenPage"/>
+          <w:pgSz w:w="12240" w:h="15840"/>
+          <w:pgMar w:top="1440" w:right="1440" w:bottom="1440" w:left="2160" w:header="720" w:footer="720" w:gutter="0"/>
+          <w:cols w:space="720"/>
+          <w:docGrid w:linePitch="360"/>
+        </w:sectPr>
+      </w:pPr>
+    </w:p>
+    <w:p>
+      <w:pPr>
+        <w:spacing w:line="240" w:lineRule="auto"/>
+        <w:ind w:left="2880" w:firstLine="720"/>
+        <w:rPr>
+          <w:rFonts w:ascii="Times New Roman" w:hAnsi="Times New Roman" w:cs="Times New Roman"/>
+          <w:b/>
+          <w:sz w:val="24"/>
+          <w:szCs w:val="24"/>
+        </w:rPr>
+        <w:sectPr>
+          <w:type w:val="continuous"/>
+          <w:pgSz w:w="12240" w:h="15840"/>
+          <w:pgMar w:top="1440" w:right="1440" w:bottom="1440" w:left="2160" w:header="720" w:footer="720" w:gutter="0"/>
+          <w:cols w:space="720"/>
+          <w:docGrid w:linePitch="360"/>
+        </w:sectPr>
+      </w:pPr>
     </w:p>
     <w:p>
       <w:pPr>
@@ -12337,9 +12341,10 @@
       </w:pPr>
     </w:p>
     <w:sectPr>
-      <w:type w:val="evenPage"/>
+      <w:footerReference w:type="default" r:id="rId26"/>
       <w:pgSz w:w="12240" w:h="15840"/>
       <w:pgMar w:top="1440" w:right="1440" w:bottom="1440" w:left="2160" w:header="720" w:footer="720" w:gutter="0"/>
+      <w:pgNumType w:start="1"/>
       <w:cols w:space="720"/>
       <w:docGrid w:linePitch="360"/>
     </w:sectPr>
@@ -12348,7 +12353,7 @@
 </file>
 
 <file path=word/endnotes.xml><?xml version="1.0" encoding="utf-8"?>
-<w:endnotes xmlns:wpc="http://schemas.microsoft.com/office/word/2010/wordprocessingCanvas" xmlns:cx="http://schemas.microsoft.com/office/drawing/2014/chartex" xmlns:cx1="http://schemas.microsoft.com/office/drawing/2015/9/8/chartex" xmlns:mc="http://schemas.openxmlformats.org/markup-compatibility/2006" xmlns:o="urn:schemas-microsoft-com:office:office" xmlns:r="http://schemas.openxmlformats.org/officeDocument/2006/relationships" xmlns:m="http://schemas.openxmlformats.org/officeDocument/2006/math" xmlns:v="urn:schemas-microsoft-com:vml" xmlns:wp14="http://schemas.microsoft.com/office/word/2010/wordprocessingDrawing" xmlns:wp="http://schemas.openxmlformats.org/drawingml/2006/wordprocessingDrawing" xmlns:w10="urn:schemas-microsoft-com:office:word" xmlns:w="http://schemas.openxmlformats.org/wordprocessingml/2006/main" xmlns:w14="http://schemas.microsoft.com/office/word/2010/wordml" xmlns:w15="http://schemas.microsoft.com/office/word/2012/wordml" xmlns:w16se="http://schemas.microsoft.com/office/word/2015/wordml/symex" xmlns:wpg="http://schemas.microsoft.com/office/word/2010/wordprocessingGroup" xmlns:wpi="http://schemas.microsoft.com/office/word/2010/wordprocessingInk" xmlns:wne="http://schemas.microsoft.com/office/word/2006/wordml" xmlns:wps="http://schemas.microsoft.com/office/word/2010/wordprocessingShape" mc:Ignorable="w14 w15 w16se wp14">
+<w:endnotes xmlns:wpc="http://schemas.microsoft.com/office/word/2010/wordprocessingCanvas" xmlns:mc="http://schemas.openxmlformats.org/markup-compatibility/2006" xmlns:o="urn:schemas-microsoft-com:office:office" xmlns:r="http://schemas.openxmlformats.org/officeDocument/2006/relationships" xmlns:m="http://schemas.openxmlformats.org/officeDocument/2006/math" xmlns:v="urn:schemas-microsoft-com:vml" xmlns:wp14="http://schemas.microsoft.com/office/word/2010/wordprocessingDrawing" xmlns:wp="http://schemas.openxmlformats.org/drawingml/2006/wordprocessingDrawing" xmlns:w10="urn:schemas-microsoft-com:office:word" xmlns:w="http://schemas.openxmlformats.org/wordprocessingml/2006/main" xmlns:w14="http://schemas.microsoft.com/office/word/2010/wordml" xmlns:w15="http://schemas.microsoft.com/office/word/2012/wordml" xmlns:wpg="http://schemas.microsoft.com/office/word/2010/wordprocessingGroup" xmlns:wpi="http://schemas.microsoft.com/office/word/2010/wordprocessingInk" xmlns:wne="http://schemas.microsoft.com/office/word/2006/wordml" xmlns:wps="http://schemas.microsoft.com/office/word/2010/wordprocessingShape" mc:Ignorable="w14 w15 wp14">
   <w:endnote w:type="separator" w:id="-1">
     <w:p>
       <w:pPr>
@@ -12373,7 +12378,7 @@
 </file>
 
 <file path=word/footer1.xml><?xml version="1.0" encoding="utf-8"?>
-<w:ftr xmlns:wpc="http://schemas.microsoft.com/office/word/2010/wordprocessingCanvas" xmlns:cx="http://schemas.microsoft.com/office/drawing/2014/chartex" xmlns:cx1="http://schemas.microsoft.com/office/drawing/2015/9/8/chartex" xmlns:mc="http://schemas.openxmlformats.org/markup-compatibility/2006" xmlns:o="urn:schemas-microsoft-com:office:office" xmlns:r="http://schemas.openxmlformats.org/officeDocument/2006/relationships" xmlns:m="http://schemas.openxmlformats.org/officeDocument/2006/math" xmlns:v="urn:schemas-microsoft-com:vml" xmlns:wp14="http://schemas.microsoft.com/office/word/2010/wordprocessingDrawing" xmlns:wp="http://schemas.openxmlformats.org/drawingml/2006/wordprocessingDrawing" xmlns:w10="urn:schemas-microsoft-com:office:word" xmlns:w="http://schemas.openxmlformats.org/wordprocessingml/2006/main" xmlns:w14="http://schemas.microsoft.com/office/word/2010/wordml" xmlns:w15="http://schemas.microsoft.com/office/word/2012/wordml" xmlns:w16se="http://schemas.microsoft.com/office/word/2015/wordml/symex" xmlns:wpg="http://schemas.microsoft.com/office/word/2010/wordprocessingGroup" xmlns:wpi="http://schemas.microsoft.com/office/word/2010/wordprocessingInk" xmlns:wne="http://schemas.microsoft.com/office/word/2006/wordml" xmlns:wps="http://schemas.microsoft.com/office/word/2010/wordprocessingShape" mc:Ignorable="w14 w15 w16se wp14">
+<w:ftr xmlns:wpc="http://schemas.microsoft.com/office/word/2010/wordprocessingCanvas" xmlns:mc="http://schemas.openxmlformats.org/markup-compatibility/2006" xmlns:o="urn:schemas-microsoft-com:office:office" xmlns:r="http://schemas.openxmlformats.org/officeDocument/2006/relationships" xmlns:m="http://schemas.openxmlformats.org/officeDocument/2006/math" xmlns:v="urn:schemas-microsoft-com:vml" xmlns:wp14="http://schemas.microsoft.com/office/word/2010/wordprocessingDrawing" xmlns:wp="http://schemas.openxmlformats.org/drawingml/2006/wordprocessingDrawing" xmlns:w10="urn:schemas-microsoft-com:office:word" xmlns:w="http://schemas.openxmlformats.org/wordprocessingml/2006/main" xmlns:w14="http://schemas.microsoft.com/office/word/2010/wordml" xmlns:w15="http://schemas.microsoft.com/office/word/2012/wordml" xmlns:wpg="http://schemas.microsoft.com/office/word/2010/wordprocessingGroup" xmlns:wpi="http://schemas.microsoft.com/office/word/2010/wordprocessingInk" xmlns:wne="http://schemas.microsoft.com/office/word/2006/wordml" xmlns:wps="http://schemas.microsoft.com/office/word/2010/wordprocessingShape" mc:Ignorable="w14 w15 wp14">
   <w:sdt>
     <w:sdtPr>
       <w:id w:val="479655323"/>
@@ -12406,7 +12411,7 @@
           <w:rPr>
             <w:noProof/>
           </w:rPr>
-          <w:t>1</w:t>
+          <w:t>4</w:t>
         </w:r>
         <w:r>
           <w:rPr>
@@ -12426,10 +12431,26 @@
 </file>
 
 <file path=word/footer2.xml><?xml version="1.0" encoding="utf-8"?>
-<w:ftr xmlns:wpc="http://schemas.microsoft.com/office/word/2010/wordprocessingCanvas" xmlns:cx="http://schemas.microsoft.com/office/drawing/2014/chartex" xmlns:cx1="http://schemas.microsoft.com/office/drawing/2015/9/8/chartex" xmlns:mc="http://schemas.openxmlformats.org/markup-compatibility/2006" xmlns:o="urn:schemas-microsoft-com:office:office" xmlns:r="http://schemas.openxmlformats.org/officeDocument/2006/relationships" xmlns:m="http://schemas.openxmlformats.org/officeDocument/2006/math" xmlns:v="urn:schemas-microsoft-com:vml" xmlns:wp14="http://schemas.microsoft.com/office/word/2010/wordprocessingDrawing" xmlns:wp="http://schemas.openxmlformats.org/drawingml/2006/wordprocessingDrawing" xmlns:w10="urn:schemas-microsoft-com:office:word" xmlns:w="http://schemas.openxmlformats.org/wordprocessingml/2006/main" xmlns:w14="http://schemas.microsoft.com/office/word/2010/wordml" xmlns:w15="http://schemas.microsoft.com/office/word/2012/wordml" xmlns:w16se="http://schemas.microsoft.com/office/word/2015/wordml/symex" xmlns:wpg="http://schemas.microsoft.com/office/word/2010/wordprocessingGroup" xmlns:wpi="http://schemas.microsoft.com/office/word/2010/wordprocessingInk" xmlns:wne="http://schemas.microsoft.com/office/word/2006/wordml" xmlns:wps="http://schemas.microsoft.com/office/word/2010/wordprocessingShape" mc:Ignorable="w14 w15 w16se wp14">
+<w:ftr xmlns:wpc="http://schemas.microsoft.com/office/word/2010/wordprocessingCanvas" xmlns:mc="http://schemas.openxmlformats.org/markup-compatibility/2006" xmlns:o="urn:schemas-microsoft-com:office:office" xmlns:r="http://schemas.openxmlformats.org/officeDocument/2006/relationships" xmlns:m="http://schemas.openxmlformats.org/officeDocument/2006/math" xmlns:v="urn:schemas-microsoft-com:vml" xmlns:wp14="http://schemas.microsoft.com/office/word/2010/wordprocessingDrawing" xmlns:wp="http://schemas.openxmlformats.org/drawingml/2006/wordprocessingDrawing" xmlns:w10="urn:schemas-microsoft-com:office:word" xmlns:w="http://schemas.openxmlformats.org/wordprocessingml/2006/main" xmlns:w14="http://schemas.microsoft.com/office/word/2010/wordml" xmlns:w15="http://schemas.microsoft.com/office/word/2012/wordml" xmlns:wpg="http://schemas.microsoft.com/office/word/2010/wordprocessingGroup" xmlns:wpi="http://schemas.microsoft.com/office/word/2010/wordprocessingInk" xmlns:wne="http://schemas.microsoft.com/office/word/2006/wordml" xmlns:wps="http://schemas.microsoft.com/office/word/2010/wordprocessingShape" mc:Ignorable="w14 w15 wp14">
+  <w:p>
+    <w:pPr>
+      <w:pStyle w:val="Footer"/>
+      <w:jc w:val="right"/>
+    </w:pPr>
+  </w:p>
+  <w:p>
+    <w:pPr>
+      <w:pStyle w:val="Footer"/>
+    </w:pPr>
+  </w:p>
+</w:ftr>
+</file>
+
+<file path=word/footer3.xml><?xml version="1.0" encoding="utf-8"?>
+<w:ftr xmlns:wpc="http://schemas.microsoft.com/office/word/2010/wordprocessingCanvas" xmlns:mc="http://schemas.openxmlformats.org/markup-compatibility/2006" xmlns:o="urn:schemas-microsoft-com:office:office" xmlns:r="http://schemas.openxmlformats.org/officeDocument/2006/relationships" xmlns:m="http://schemas.openxmlformats.org/officeDocument/2006/math" xmlns:v="urn:schemas-microsoft-com:vml" xmlns:wp14="http://schemas.microsoft.com/office/word/2010/wordprocessingDrawing" xmlns:wp="http://schemas.openxmlformats.org/drawingml/2006/wordprocessingDrawing" xmlns:w10="urn:schemas-microsoft-com:office:word" xmlns:w="http://schemas.openxmlformats.org/wordprocessingml/2006/main" xmlns:w14="http://schemas.microsoft.com/office/word/2010/wordml" xmlns:w15="http://schemas.microsoft.com/office/word/2012/wordml" xmlns:wpg="http://schemas.microsoft.com/office/word/2010/wordprocessingGroup" xmlns:wpi="http://schemas.microsoft.com/office/word/2010/wordprocessingInk" xmlns:wne="http://schemas.microsoft.com/office/word/2006/wordml" xmlns:wps="http://schemas.microsoft.com/office/word/2010/wordprocessingShape" mc:Ignorable="w14 w15 wp14">
   <w:sdt>
     <w:sdtPr>
-      <w:id w:val="-783117368"/>
+      <w:id w:val="-1506734312"/>
       <w:docPartObj>
         <w:docPartGallery w:val="Page Numbers (Bottom of Page)"/>
         <w:docPartUnique/>
@@ -12437,21 +12458,14 @@
     </w:sdtPr>
     <w:sdtEndPr>
       <w:rPr>
-        <w:color w:val="7F7F7F" w:themeColor="background1" w:themeShade="7F"/>
-        <w:spacing w:val="60"/>
+        <w:noProof/>
       </w:rPr>
     </w:sdtEndPr>
     <w:sdtContent>
       <w:p>
         <w:pPr>
           <w:pStyle w:val="Footer"/>
-          <w:pBdr>
-            <w:top w:val="single" w:sz="4" w:space="1" w:color="D9D9D9" w:themeColor="background1" w:themeShade="D9"/>
-          </w:pBdr>
-          <w:rPr>
-            <w:b/>
-            <w:bCs/>
-          </w:rPr>
+          <w:jc w:val="right"/>
         </w:pPr>
         <w:r>
           <w:fldChar w:fldCharType="begin"/>
@@ -12464,33 +12478,15 @@
         </w:r>
         <w:r>
           <w:rPr>
-            <w:b/>
-            <w:bCs/>
             <w:noProof/>
           </w:rPr>
-          <w:t>1</w:t>
+          <w:t>17</w:t>
         </w:r>
         <w:r>
           <w:rPr>
-            <w:b/>
-            <w:bCs/>
             <w:noProof/>
           </w:rPr>
           <w:fldChar w:fldCharType="end"/>
-        </w:r>
-        <w:r>
-          <w:rPr>
-            <w:b/>
-            <w:bCs/>
-          </w:rPr>
-          <w:t xml:space="preserve"> | </w:t>
-        </w:r>
-        <w:r>
-          <w:rPr>
-            <w:color w:val="7F7F7F" w:themeColor="background1" w:themeShade="7F"/>
-            <w:spacing w:val="60"/>
-          </w:rPr>
-          <w:t>Page</w:t>
         </w:r>
       </w:p>
     </w:sdtContent>
@@ -12504,7 +12500,7 @@
 </file>
 
 <file path=word/footnotes.xml><?xml version="1.0" encoding="utf-8"?>
-<w:footnotes xmlns:wpc="http://schemas.microsoft.com/office/word/2010/wordprocessingCanvas" xmlns:cx="http://schemas.microsoft.com/office/drawing/2014/chartex" xmlns:cx1="http://schemas.microsoft.com/office/drawing/2015/9/8/chartex" xmlns:mc="http://schemas.openxmlformats.org/markup-compatibility/2006" xmlns:o="urn:schemas-microsoft-com:office:office" xmlns:r="http://schemas.openxmlformats.org/officeDocument/2006/relationships" xmlns:m="http://schemas.openxmlformats.org/officeDocument/2006/math" xmlns:v="urn:schemas-microsoft-com:vml" xmlns:wp14="http://schemas.microsoft.com/office/word/2010/wordprocessingDrawing" xmlns:wp="http://schemas.openxmlformats.org/drawingml/2006/wordprocessingDrawing" xmlns:w10="urn:schemas-microsoft-com:office:word" xmlns:w="http://schemas.openxmlformats.org/wordprocessingml/2006/main" xmlns:w14="http://schemas.microsoft.com/office/word/2010/wordml" xmlns:w15="http://schemas.microsoft.com/office/word/2012/wordml" xmlns:w16se="http://schemas.microsoft.com/office/word/2015/wordml/symex" xmlns:wpg="http://schemas.microsoft.com/office/word/2010/wordprocessingGroup" xmlns:wpi="http://schemas.microsoft.com/office/word/2010/wordprocessingInk" xmlns:wne="http://schemas.microsoft.com/office/word/2006/wordml" xmlns:wps="http://schemas.microsoft.com/office/word/2010/wordprocessingShape" mc:Ignorable="w14 w15 w16se wp14">
+<w:footnotes xmlns:wpc="http://schemas.microsoft.com/office/word/2010/wordprocessingCanvas" xmlns:mc="http://schemas.openxmlformats.org/markup-compatibility/2006" xmlns:o="urn:schemas-microsoft-com:office:office" xmlns:r="http://schemas.openxmlformats.org/officeDocument/2006/relationships" xmlns:m="http://schemas.openxmlformats.org/officeDocument/2006/math" xmlns:v="urn:schemas-microsoft-com:vml" xmlns:wp14="http://schemas.microsoft.com/office/word/2010/wordprocessingDrawing" xmlns:wp="http://schemas.openxmlformats.org/drawingml/2006/wordprocessingDrawing" xmlns:w10="urn:schemas-microsoft-com:office:word" xmlns:w="http://schemas.openxmlformats.org/wordprocessingml/2006/main" xmlns:w14="http://schemas.microsoft.com/office/word/2010/wordml" xmlns:w15="http://schemas.microsoft.com/office/word/2012/wordml" xmlns:wpg="http://schemas.microsoft.com/office/word/2010/wordprocessingGroup" xmlns:wpi="http://schemas.microsoft.com/office/word/2010/wordprocessingInk" xmlns:wne="http://schemas.microsoft.com/office/word/2006/wordml" xmlns:wps="http://schemas.microsoft.com/office/word/2010/wordprocessingShape" mc:Ignorable="w14 w15 wp14">
   <w:footnote w:type="separator" w:id="-1">
     <w:p>
       <w:pPr>
@@ -12529,8 +12525,8 @@
 </file>
 
 <file path=word/numbering.xml><?xml version="1.0" encoding="utf-8"?>
-<w:numbering xmlns:wpc="http://schemas.microsoft.com/office/word/2010/wordprocessingCanvas" xmlns:cx="http://schemas.microsoft.com/office/drawing/2014/chartex" xmlns:cx1="http://schemas.microsoft.com/office/drawing/2015/9/8/chartex" xmlns:mc="http://schemas.openxmlformats.org/markup-compatibility/2006" xmlns:o="urn:schemas-microsoft-com:office:office" xmlns:r="http://schemas.openxmlformats.org/officeDocument/2006/relationships" xmlns:m="http://schemas.openxmlformats.org/officeDocument/2006/math" xmlns:v="urn:schemas-microsoft-com:vml" xmlns:wp14="http://schemas.microsoft.com/office/word/2010/wordprocessingDrawing" xmlns:wp="http://schemas.openxmlformats.org/drawingml/2006/wordprocessingDrawing" xmlns:w10="urn:schemas-microsoft-com:office:word" xmlns:w="http://schemas.openxmlformats.org/wordprocessingml/2006/main" xmlns:w14="http://schemas.microsoft.com/office/word/2010/wordml" xmlns:w15="http://schemas.microsoft.com/office/word/2012/wordml" xmlns:w16se="http://schemas.microsoft.com/office/word/2015/wordml/symex" xmlns:wpg="http://schemas.microsoft.com/office/word/2010/wordprocessingGroup" xmlns:wpi="http://schemas.microsoft.com/office/word/2010/wordprocessingInk" xmlns:wne="http://schemas.microsoft.com/office/word/2006/wordml" xmlns:wps="http://schemas.microsoft.com/office/word/2010/wordprocessingShape" mc:Ignorable="w14 w15 w16se wp14">
-  <w:abstractNum w:abstractNumId="0" w15:restartNumberingAfterBreak="0">
+<w:numbering xmlns:wpc="http://schemas.microsoft.com/office/word/2010/wordprocessingCanvas" xmlns:mc="http://schemas.openxmlformats.org/markup-compatibility/2006" xmlns:o="urn:schemas-microsoft-com:office:office" xmlns:r="http://schemas.openxmlformats.org/officeDocument/2006/relationships" xmlns:m="http://schemas.openxmlformats.org/officeDocument/2006/math" xmlns:v="urn:schemas-microsoft-com:vml" xmlns:wp14="http://schemas.microsoft.com/office/word/2010/wordprocessingDrawing" xmlns:wp="http://schemas.openxmlformats.org/drawingml/2006/wordprocessingDrawing" xmlns:w10="urn:schemas-microsoft-com:office:word" xmlns:w="http://schemas.openxmlformats.org/wordprocessingml/2006/main" xmlns:w14="http://schemas.microsoft.com/office/word/2010/wordml" xmlns:w15="http://schemas.microsoft.com/office/word/2012/wordml" xmlns:wpg="http://schemas.microsoft.com/office/word/2010/wordprocessingGroup" xmlns:wpi="http://schemas.microsoft.com/office/word/2010/wordprocessingInk" xmlns:wne="http://schemas.microsoft.com/office/word/2006/wordml" xmlns:wps="http://schemas.microsoft.com/office/word/2010/wordprocessingShape" mc:Ignorable="w14 w15 wp14">
+  <w:abstractNum w:abstractNumId="0">
     <w:nsid w:val="049D18FA"/>
     <w:multiLevelType w:val="multilevel"/>
     <w:tmpl w:val="C6288B84"/>
@@ -12643,7 +12639,7 @@
       </w:rPr>
     </w:lvl>
   </w:abstractNum>
-  <w:abstractNum w:abstractNumId="1" w15:restartNumberingAfterBreak="0">
+  <w:abstractNum w:abstractNumId="1">
     <w:nsid w:val="07A152DD"/>
     <w:multiLevelType w:val="multilevel"/>
     <w:tmpl w:val="C6288B84"/>
@@ -12756,7 +12752,7 @@
       </w:rPr>
     </w:lvl>
   </w:abstractNum>
-  <w:abstractNum w:abstractNumId="2" w15:restartNumberingAfterBreak="0">
+  <w:abstractNum w:abstractNumId="2">
     <w:nsid w:val="309C1694"/>
     <w:multiLevelType w:val="hybridMultilevel"/>
     <w:tmpl w:val="0E10CE14"/>
@@ -12869,7 +12865,7 @@
       </w:rPr>
     </w:lvl>
   </w:abstractNum>
-  <w:abstractNum w:abstractNumId="3" w15:restartNumberingAfterBreak="0">
+  <w:abstractNum w:abstractNumId="3">
     <w:nsid w:val="347405FF"/>
     <w:multiLevelType w:val="hybridMultilevel"/>
     <w:tmpl w:val="848A4A76"/>
@@ -12982,7 +12978,7 @@
       </w:rPr>
     </w:lvl>
   </w:abstractNum>
-  <w:abstractNum w:abstractNumId="4" w15:restartNumberingAfterBreak="0">
+  <w:abstractNum w:abstractNumId="4">
     <w:nsid w:val="491C0A33"/>
     <w:multiLevelType w:val="hybridMultilevel"/>
     <w:tmpl w:val="FFAE71AC"/>
@@ -13071,7 +13067,7 @@
       </w:pPr>
     </w:lvl>
   </w:abstractNum>
-  <w:abstractNum w:abstractNumId="5" w15:restartNumberingAfterBreak="0">
+  <w:abstractNum w:abstractNumId="5">
     <w:nsid w:val="4E5D0682"/>
     <w:multiLevelType w:val="hybridMultilevel"/>
     <w:tmpl w:val="C7941C96"/>
@@ -13162,7 +13158,7 @@
       </w:pPr>
     </w:lvl>
   </w:abstractNum>
-  <w:abstractNum w:abstractNumId="6" w15:restartNumberingAfterBreak="0">
+  <w:abstractNum w:abstractNumId="6">
     <w:nsid w:val="55CE7EA9"/>
     <w:multiLevelType w:val="multilevel"/>
     <w:tmpl w:val="C6288B84"/>
@@ -13275,7 +13271,7 @@
       </w:rPr>
     </w:lvl>
   </w:abstractNum>
-  <w:abstractNum w:abstractNumId="7" w15:restartNumberingAfterBreak="0">
+  <w:abstractNum w:abstractNumId="7">
     <w:nsid w:val="5CBF5D4A"/>
     <w:multiLevelType w:val="multilevel"/>
     <w:tmpl w:val="93D028C6"/>
@@ -13396,7 +13392,7 @@
       </w:rPr>
     </w:lvl>
   </w:abstractNum>
-  <w:abstractNum w:abstractNumId="8" w15:restartNumberingAfterBreak="0">
+  <w:abstractNum w:abstractNumId="8">
     <w:nsid w:val="6AEF3324"/>
     <w:multiLevelType w:val="multilevel"/>
     <w:tmpl w:val="637E70BC"/>
@@ -13517,7 +13513,7 @@
       </w:rPr>
     </w:lvl>
   </w:abstractNum>
-  <w:abstractNum w:abstractNumId="9" w15:restartNumberingAfterBreak="0">
+  <w:abstractNum w:abstractNumId="9">
     <w:nsid w:val="7B61078E"/>
     <w:multiLevelType w:val="hybridMultilevel"/>
     <w:tmpl w:val="F1AC05A2"/>
@@ -13630,7 +13626,7 @@
       </w:rPr>
     </w:lvl>
   </w:abstractNum>
-  <w:abstractNum w:abstractNumId="10" w15:restartNumberingAfterBreak="0">
+  <w:abstractNum w:abstractNumId="10">
     <w:nsid w:val="7BB52FDC"/>
     <w:multiLevelType w:val="hybridMultilevel"/>
     <w:tmpl w:val="D31682A2"/>
@@ -13756,7 +13752,7 @@
 </file>
 
 <file path=word/styles.xml><?xml version="1.0" encoding="utf-8"?>
-<w:styles xmlns:mc="http://schemas.openxmlformats.org/markup-compatibility/2006" xmlns:r="http://schemas.openxmlformats.org/officeDocument/2006/relationships" xmlns:w="http://schemas.openxmlformats.org/wordprocessingml/2006/main" xmlns:w14="http://schemas.microsoft.com/office/word/2010/wordml" xmlns:w15="http://schemas.microsoft.com/office/word/2012/wordml" xmlns:w16se="http://schemas.microsoft.com/office/word/2015/wordml/symex" mc:Ignorable="w14 w15 w16se">
+<w:styles xmlns:mc="http://schemas.openxmlformats.org/markup-compatibility/2006" xmlns:r="http://schemas.openxmlformats.org/officeDocument/2006/relationships" xmlns:w="http://schemas.openxmlformats.org/wordprocessingml/2006/main" xmlns:w14="http://schemas.microsoft.com/office/word/2010/wordml" xmlns:w15="http://schemas.microsoft.com/office/word/2012/wordml" mc:Ignorable="w14 w15">
   <w:docDefaults>
     <w:rPrDefault>
       <w:rPr>
@@ -14292,6 +14288,7 @@
       <w:spacing w:after="0" w:line="240" w:lineRule="auto"/>
     </w:pPr>
     <w:tblPr>
+      <w:tblInd w:w="0" w:type="dxa"/>
       <w:tblBorders>
         <w:top w:val="single" w:sz="4" w:space="0" w:color="auto"/>
         <w:left w:val="single" w:sz="4" w:space="0" w:color="auto"/>
@@ -14300,6 +14297,12 @@
         <w:insideH w:val="single" w:sz="4" w:space="0" w:color="auto"/>
         <w:insideV w:val="single" w:sz="4" w:space="0" w:color="auto"/>
       </w:tblBorders>
+      <w:tblCellMar>
+        <w:top w:w="0" w:type="dxa"/>
+        <w:left w:w="108" w:type="dxa"/>
+        <w:bottom w:w="0" w:type="dxa"/>
+        <w:right w:w="108" w:type="dxa"/>
+      </w:tblCellMar>
     </w:tblPr>
   </w:style>
   <w:style w:type="table" w:customStyle="1" w:styleId="GridTable41">
@@ -14313,6 +14316,7 @@
     <w:tblPr>
       <w:tblStyleRowBandSize w:val="1"/>
       <w:tblStyleColBandSize w:val="1"/>
+      <w:tblInd w:w="0" w:type="dxa"/>
       <w:tblBorders>
         <w:top w:val="single" w:sz="4" w:space="0" w:color="666666" w:themeColor="text1" w:themeTint="99"/>
         <w:left w:val="single" w:sz="4" w:space="0" w:color="666666" w:themeColor="text1" w:themeTint="99"/>
@@ -14321,6 +14325,12 @@
         <w:insideH w:val="single" w:sz="4" w:space="0" w:color="666666" w:themeColor="text1" w:themeTint="99"/>
         <w:insideV w:val="single" w:sz="4" w:space="0" w:color="666666" w:themeColor="text1" w:themeTint="99"/>
       </w:tblBorders>
+      <w:tblCellMar>
+        <w:top w:w="0" w:type="dxa"/>
+        <w:left w:w="108" w:type="dxa"/>
+        <w:bottom w:w="0" w:type="dxa"/>
+        <w:right w:w="108" w:type="dxa"/>
+      </w:tblCellMar>
     </w:tblPr>
     <w:tblStylePr w:type="firstRow">
       <w:rPr>
@@ -14593,567 +14603,6 @@
 </w:styles>
 </file>
 
-<file path=word/glossary/document.xml><?xml version="1.0" encoding="utf-8"?>
-<w:glossaryDocument xmlns:wpc="http://schemas.microsoft.com/office/word/2010/wordprocessingCanvas" xmlns:cx="http://schemas.microsoft.com/office/drawing/2014/chartex" xmlns:cx1="http://schemas.microsoft.com/office/drawing/2015/9/8/chartex" xmlns:mc="http://schemas.openxmlformats.org/markup-compatibility/2006" xmlns:o="urn:schemas-microsoft-com:office:office" xmlns:r="http://schemas.openxmlformats.org/officeDocument/2006/relationships" xmlns:m="http://schemas.openxmlformats.org/officeDocument/2006/math" xmlns:v="urn:schemas-microsoft-com:vml" xmlns:wp14="http://schemas.microsoft.com/office/word/2010/wordprocessingDrawing" xmlns:wp="http://schemas.openxmlformats.org/drawingml/2006/wordprocessingDrawing" xmlns:w10="urn:schemas-microsoft-com:office:word" xmlns:w="http://schemas.openxmlformats.org/wordprocessingml/2006/main" xmlns:w14="http://schemas.microsoft.com/office/word/2010/wordml" xmlns:w15="http://schemas.microsoft.com/office/word/2012/wordml" xmlns:w16se="http://schemas.microsoft.com/office/word/2015/wordml/symex" xmlns:wpg="http://schemas.microsoft.com/office/word/2010/wordprocessingGroup" xmlns:wpi="http://schemas.microsoft.com/office/word/2010/wordprocessingInk" xmlns:wne="http://schemas.microsoft.com/office/word/2006/wordml" xmlns:wps="http://schemas.microsoft.com/office/word/2010/wordprocessingShape" mc:Ignorable="w14 w15 w16se wp14"/>
-</file>
-
-<file path=word/glossary/fontTable.xml><?xml version="1.0" encoding="utf-8"?>
-<w:fonts xmlns:mc="http://schemas.openxmlformats.org/markup-compatibility/2006" xmlns:r="http://schemas.openxmlformats.org/officeDocument/2006/relationships" xmlns:w="http://schemas.openxmlformats.org/wordprocessingml/2006/main" xmlns:w14="http://schemas.microsoft.com/office/word/2010/wordml" xmlns:w15="http://schemas.microsoft.com/office/word/2012/wordml" xmlns:w16se="http://schemas.microsoft.com/office/word/2015/wordml/symex" mc:Ignorable="w14 w15 w16se">
-  <w:font w:name="Times New Roman">
-    <w:panose1 w:val="02020603050405020304"/>
-    <w:charset w:val="00"/>
-    <w:family w:val="roman"/>
-    <w:pitch w:val="variable"/>
-    <w:sig w:usb0="E0002AFF" w:usb1="C0007843" w:usb2="00000009" w:usb3="00000000" w:csb0="000001FF" w:csb1="00000000"/>
-  </w:font>
-  <w:font w:name="Symbol">
-    <w:panose1 w:val="05050102010706020507"/>
-    <w:charset w:val="02"/>
-    <w:family w:val="roman"/>
-    <w:pitch w:val="variable"/>
-    <w:sig w:usb0="00000000" w:usb1="10000000" w:usb2="00000000" w:usb3="00000000" w:csb0="80000000" w:csb1="00000000"/>
-  </w:font>
-  <w:font w:name="Courier New">
-    <w:panose1 w:val="02070309020205020404"/>
-    <w:charset w:val="00"/>
-    <w:family w:val="modern"/>
-    <w:pitch w:val="fixed"/>
-    <w:sig w:usb0="E0002EFF" w:usb1="C0007843" w:usb2="00000009" w:usb3="00000000" w:csb0="000001FF" w:csb1="00000000"/>
-  </w:font>
-  <w:font w:name="Wingdings">
-    <w:panose1 w:val="05000000000000000000"/>
-    <w:charset w:val="02"/>
-    <w:family w:val="auto"/>
-    <w:pitch w:val="variable"/>
-    <w:sig w:usb0="00000000" w:usb1="10000000" w:usb2="00000000" w:usb3="00000000" w:csb0="80000000" w:csb1="00000000"/>
-  </w:font>
-  <w:font w:name="Calibri">
-    <w:panose1 w:val="020F0502020204030204"/>
-    <w:charset w:val="00"/>
-    <w:family w:val="swiss"/>
-    <w:pitch w:val="variable"/>
-    <w:sig w:usb0="E00002FF" w:usb1="4000ACFF" w:usb2="00000001" w:usb3="00000000" w:csb0="0000019F" w:csb1="00000000"/>
-  </w:font>
-  <w:font w:name="Calibri Light">
-    <w:panose1 w:val="020F0302020204030204"/>
-    <w:charset w:val="00"/>
-    <w:family w:val="swiss"/>
-    <w:pitch w:val="variable"/>
-    <w:sig w:usb0="A00002EF" w:usb1="4000207B" w:usb2="00000000" w:usb3="00000000" w:csb0="0000009F" w:csb1="00000000"/>
-  </w:font>
-  <w:font w:name="Arial">
-    <w:panose1 w:val="020B0604020202020204"/>
-    <w:charset w:val="00"/>
-    <w:family w:val="swiss"/>
-    <w:pitch w:val="variable"/>
-    <w:sig w:usb0="E0002AFF" w:usb1="C0007843" w:usb2="00000009" w:usb3="00000000" w:csb0="000001FF" w:csb1="00000000"/>
-  </w:font>
-  <w:font w:name="Segoe UI">
-    <w:panose1 w:val="020B0502040204020203"/>
-    <w:charset w:val="00"/>
-    <w:family w:val="swiss"/>
-    <w:pitch w:val="variable"/>
-    <w:sig w:usb0="E4002EFF" w:usb1="C000E47F" w:usb2="00000009" w:usb3="00000000" w:csb0="000001FF" w:csb1="00000000"/>
-  </w:font>
-</w:fonts>
-</file>
-
-<file path=word/glossary/settings.xml><?xml version="1.0" encoding="utf-8"?>
-<w:settings xmlns:mc="http://schemas.openxmlformats.org/markup-compatibility/2006" xmlns:o="urn:schemas-microsoft-com:office:office" xmlns:r="http://schemas.openxmlformats.org/officeDocument/2006/relationships" xmlns:m="http://schemas.openxmlformats.org/officeDocument/2006/math" xmlns:v="urn:schemas-microsoft-com:vml" xmlns:w10="urn:schemas-microsoft-com:office:word" xmlns:w="http://schemas.openxmlformats.org/wordprocessingml/2006/main" xmlns:w14="http://schemas.microsoft.com/office/word/2010/wordml" xmlns:w15="http://schemas.microsoft.com/office/word/2012/wordml" xmlns:w16se="http://schemas.microsoft.com/office/word/2015/wordml/symex" xmlns:sl="http://schemas.openxmlformats.org/schemaLibrary/2006/main" mc:Ignorable="w14 w15 w16se">
-  <w:view w:val="normal"/>
-  <w:defaultTabStop w:val="720"/>
-  <w:characterSpacingControl w:val="doNotCompress"/>
-  <w:compat>
-    <w:useFELayout/>
-    <w:compatSetting w:name="compatibilityMode" w:uri="http://schemas.microsoft.com/office/word" w:val="15"/>
-    <w:compatSetting w:name="overrideTableStyleFontSizeAndJustification" w:uri="http://schemas.microsoft.com/office/word" w:val="1"/>
-    <w:compatSetting w:name="enableOpenTypeFeatures" w:uri="http://schemas.microsoft.com/office/word" w:val="1"/>
-    <w:compatSetting w:name="doNotFlipMirrorIndents" w:uri="http://schemas.microsoft.com/office/word" w:val="1"/>
-    <w:compatSetting w:name="differentiateMultirowTableHeaders" w:uri="http://schemas.microsoft.com/office/word" w:val="1"/>
-  </w:compat>
-  <w:rsids>
-    <w:rsidRoot w:val="00A9275E"/>
-    <w:rsid w:val="000151AC"/>
-    <w:rsid w:val="00A9275E"/>
-    <w:rsid w:val="00DD6D1F"/>
-    <w:rsid w:val="00FD5EE7"/>
-  </w:rsids>
-  <m:mathPr>
-    <m:mathFont m:val="Cambria Math"/>
-    <m:brkBin m:val="before"/>
-    <m:brkBinSub m:val="--"/>
-    <m:smallFrac m:val="0"/>
-    <m:dispDef/>
-    <m:lMargin m:val="0"/>
-    <m:rMargin m:val="0"/>
-    <m:defJc m:val="centerGroup"/>
-    <m:wrapIndent m:val="1440"/>
-    <m:intLim m:val="subSup"/>
-    <m:naryLim m:val="undOvr"/>
-  </m:mathPr>
-  <w:themeFontLang w:val="en-US"/>
-  <w:clrSchemeMapping w:bg1="light1" w:t1="dark1" w:bg2="light2" w:t2="dark2" w:accent1="accent1" w:accent2="accent2" w:accent3="accent3" w:accent4="accent4" w:accent5="accent5" w:accent6="accent6" w:hyperlink="hyperlink" w:followedHyperlink="followedHyperlink"/>
-  <w:decimalSymbol w:val="."/>
-  <w:listSeparator w:val=","/>
-  <w15:chartTrackingRefBased/>
-</w:settings>
-</file>
-
-<file path=word/glossary/styles.xml><?xml version="1.0" encoding="utf-8"?>
-<w:styles xmlns:mc="http://schemas.openxmlformats.org/markup-compatibility/2006" xmlns:r="http://schemas.openxmlformats.org/officeDocument/2006/relationships" xmlns:w="http://schemas.openxmlformats.org/wordprocessingml/2006/main" xmlns:w14="http://schemas.microsoft.com/office/word/2010/wordml" xmlns:w15="http://schemas.microsoft.com/office/word/2012/wordml" xmlns:w16se="http://schemas.microsoft.com/office/word/2015/wordml/symex" mc:Ignorable="w14 w15 w16se">
-  <w:docDefaults>
-    <w:rPrDefault>
-      <w:rPr>
-        <w:rFonts w:asciiTheme="minorHAnsi" w:eastAsiaTheme="minorEastAsia" w:hAnsiTheme="minorHAnsi" w:cstheme="minorBidi"/>
-        <w:sz w:val="22"/>
-        <w:szCs w:val="22"/>
-        <w:lang w:val="en-US" w:eastAsia="en-US" w:bidi="ar-SA"/>
-      </w:rPr>
-    </w:rPrDefault>
-    <w:pPrDefault>
-      <w:pPr>
-        <w:spacing w:after="160" w:line="259" w:lineRule="auto"/>
-      </w:pPr>
-    </w:pPrDefault>
-  </w:docDefaults>
-  <w:latentStyles w:defLockedState="0" w:defUIPriority="99" w:defSemiHidden="0" w:defUnhideWhenUsed="0" w:defQFormat="0" w:count="371">
-    <w:lsdException w:name="Normal" w:uiPriority="0" w:qFormat="1"/>
-    <w:lsdException w:name="heading 1" w:uiPriority="9" w:qFormat="1"/>
-    <w:lsdException w:name="heading 2" w:semiHidden="1" w:uiPriority="9" w:unhideWhenUsed="1" w:qFormat="1"/>
-    <w:lsdException w:name="heading 3" w:semiHidden="1" w:uiPriority="9" w:unhideWhenUsed="1" w:qFormat="1"/>
-    <w:lsdException w:name="heading 4" w:semiHidden="1" w:uiPriority="9" w:unhideWhenUsed="1" w:qFormat="1"/>
-    <w:lsdException w:name="heading 5" w:semiHidden="1" w:uiPriority="9" w:unhideWhenUsed="1" w:qFormat="1"/>
-    <w:lsdException w:name="heading 6" w:semiHidden="1" w:uiPriority="9" w:unhideWhenUsed="1" w:qFormat="1"/>
-    <w:lsdException w:name="heading 7" w:semiHidden="1" w:uiPriority="9" w:unhideWhenUsed="1" w:qFormat="1"/>
-    <w:lsdException w:name="heading 8" w:semiHidden="1" w:uiPriority="9" w:unhideWhenUsed="1" w:qFormat="1"/>
-    <w:lsdException w:name="heading 9" w:semiHidden="1" w:uiPriority="9" w:unhideWhenUsed="1" w:qFormat="1"/>
-    <w:lsdException w:name="index 1" w:semiHidden="1" w:unhideWhenUsed="1"/>
-    <w:lsdException w:name="index 2" w:semiHidden="1" w:unhideWhenUsed="1"/>
-    <w:lsdException w:name="index 3" w:semiHidden="1" w:unhideWhenUsed="1"/>
-    <w:lsdException w:name="index 4" w:semiHidden="1" w:unhideWhenUsed="1"/>
-    <w:lsdException w:name="index 5" w:semiHidden="1" w:unhideWhenUsed="1"/>
-    <w:lsdException w:name="index 6" w:semiHidden="1" w:unhideWhenUsed="1"/>
-    <w:lsdException w:name="index 7" w:semiHidden="1" w:unhideWhenUsed="1"/>
-    <w:lsdException w:name="index 8" w:semiHidden="1" w:unhideWhenUsed="1"/>
-    <w:lsdException w:name="index 9" w:semiHidden="1" w:unhideWhenUsed="1"/>
-    <w:lsdException w:name="toc 1" w:semiHidden="1" w:uiPriority="39" w:unhideWhenUsed="1"/>
-    <w:lsdException w:name="toc 2" w:semiHidden="1" w:uiPriority="39" w:unhideWhenUsed="1"/>
-    <w:lsdException w:name="toc 3" w:semiHidden="1" w:uiPriority="39" w:unhideWhenUsed="1"/>
-    <w:lsdException w:name="toc 4" w:semiHidden="1" w:uiPriority="39" w:unhideWhenUsed="1"/>
-    <w:lsdException w:name="toc 5" w:semiHidden="1" w:uiPriority="39" w:unhideWhenUsed="1"/>
-    <w:lsdException w:name="toc 6" w:semiHidden="1" w:uiPriority="39" w:unhideWhenUsed="1"/>
-    <w:lsdException w:name="toc 7" w:semiHidden="1" w:uiPriority="39" w:unhideWhenUsed="1"/>
-    <w:lsdException w:name="toc 8" w:semiHidden="1" w:uiPriority="39" w:unhideWhenUsed="1"/>
-    <w:lsdException w:name="toc 9" w:semiHidden="1" w:uiPriority="39" w:unhideWhenUsed="1"/>
-    <w:lsdException w:name="Normal Indent" w:semiHidden="1" w:unhideWhenUsed="1"/>
-    <w:lsdException w:name="footnote text" w:semiHidden="1" w:unhideWhenUsed="1"/>
-    <w:lsdException w:name="annotation text" w:semiHidden="1" w:unhideWhenUsed="1"/>
-    <w:lsdException w:name="header" w:semiHidden="1" w:unhideWhenUsed="1"/>
-    <w:lsdException w:name="footer" w:semiHidden="1" w:unhideWhenUsed="1"/>
-    <w:lsdException w:name="index heading" w:semiHidden="1" w:unhideWhenUsed="1"/>
-    <w:lsdException w:name="caption" w:semiHidden="1" w:uiPriority="35" w:unhideWhenUsed="1" w:qFormat="1"/>
-    <w:lsdException w:name="table of figures" w:semiHidden="1" w:unhideWhenUsed="1"/>
-    <w:lsdException w:name="envelope address" w:semiHidden="1" w:unhideWhenUsed="1"/>
-    <w:lsdException w:name="envelope return" w:semiHidden="1" w:unhideWhenUsed="1"/>
-    <w:lsdException w:name="footnote reference" w:semiHidden="1" w:unhideWhenUsed="1"/>
-    <w:lsdException w:name="annotation reference" w:semiHidden="1" w:unhideWhenUsed="1"/>
-    <w:lsdException w:name="line number" w:semiHidden="1" w:unhideWhenUsed="1"/>
-    <w:lsdException w:name="page number" w:semiHidden="1" w:unhideWhenUsed="1"/>
-    <w:lsdException w:name="endnote reference" w:semiHidden="1" w:unhideWhenUsed="1"/>
-    <w:lsdException w:name="endnote text" w:semiHidden="1" w:unhideWhenUsed="1"/>
-    <w:lsdException w:name="table of authorities" w:semiHidden="1" w:unhideWhenUsed="1"/>
-    <w:lsdException w:name="macro" w:semiHidden="1" w:unhideWhenUsed="1"/>
-    <w:lsdException w:name="toa heading" w:semiHidden="1" w:unhideWhenUsed="1"/>
-    <w:lsdException w:name="List" w:semiHidden="1" w:unhideWhenUsed="1"/>
-    <w:lsdException w:name="List Bullet" w:semiHidden="1" w:unhideWhenUsed="1"/>
-    <w:lsdException w:name="List Number" w:semiHidden="1" w:unhideWhenUsed="1"/>
-    <w:lsdException w:name="List 2" w:semiHidden="1" w:unhideWhenUsed="1"/>
-    <w:lsdException w:name="List 3" w:semiHidden="1" w:unhideWhenUsed="1"/>
-    <w:lsdException w:name="List 4" w:semiHidden="1" w:unhideWhenUsed="1"/>
-    <w:lsdException w:name="List 5" w:semiHidden="1" w:unhideWhenUsed="1"/>
-    <w:lsdException w:name="List Bullet 2" w:semiHidden="1" w:unhideWhenUsed="1"/>
-    <w:lsdException w:name="List Bullet 3" w:semiHidden="1" w:unhideWhenUsed="1"/>
-    <w:lsdException w:name="List Bullet 4" w:semiHidden="1" w:unhideWhenUsed="1"/>
-    <w:lsdException w:name="List Bullet 5" w:semiHidden="1" w:unhideWhenUsed="1"/>
-    <w:lsdException w:name="List Number 2" w:semiHidden="1" w:unhideWhenUsed="1"/>
-    <w:lsdException w:name="List Number 3" w:semiHidden="1" w:unhideWhenUsed="1"/>
-    <w:lsdException w:name="List Number 4" w:semiHidden="1" w:unhideWhenUsed="1"/>
-    <w:lsdException w:name="List Number 5" w:semiHidden="1" w:unhideWhenUsed="1"/>
-    <w:lsdException w:name="Title" w:uiPriority="10" w:qFormat="1"/>
-    <w:lsdException w:name="Closing" w:semiHidden="1" w:unhideWhenUsed="1"/>
-    <w:lsdException w:name="Signature" w:semiHidden="1" w:unhideWhenUsed="1"/>
-    <w:lsdException w:name="Default Paragraph Font" w:semiHidden="1" w:uiPriority="1" w:unhideWhenUsed="1"/>
-    <w:lsdException w:name="Body Text" w:semiHidden="1" w:unhideWhenUsed="1"/>
-    <w:lsdException w:name="Body Text Indent" w:semiHidden="1" w:unhideWhenUsed="1"/>
-    <w:lsdException w:name="List Continue" w:semiHidden="1" w:unhideWhenUsed="1"/>
-    <w:lsdException w:name="List Continue 2" w:semiHidden="1" w:unhideWhenUsed="1"/>
-    <w:lsdException w:name="List Continue 3" w:semiHidden="1" w:unhideWhenUsed="1"/>
-    <w:lsdException w:name="List Continue 4" w:semiHidden="1" w:unhideWhenUsed="1"/>
-    <w:lsdException w:name="List Continue 5" w:semiHidden="1" w:unhideWhenUsed="1"/>
-    <w:lsdException w:name="Message Header" w:semiHidden="1" w:unhideWhenUsed="1"/>
-    <w:lsdException w:name="Subtitle" w:uiPriority="11" w:qFormat="1"/>
-    <w:lsdException w:name="Salutation" w:semiHidden="1" w:unhideWhenUsed="1"/>
-    <w:lsdException w:name="Date" w:semiHidden="1" w:unhideWhenUsed="1"/>
-    <w:lsdException w:name="Body Text First Indent" w:semiHidden="1" w:unhideWhenUsed="1"/>
-    <w:lsdException w:name="Body Text First Indent 2" w:semiHidden="1" w:unhideWhenUsed="1"/>
-    <w:lsdException w:name="Note Heading" w:semiHidden="1" w:unhideWhenUsed="1"/>
-    <w:lsdException w:name="Body Text 2" w:semiHidden="1" w:unhideWhenUsed="1"/>
-    <w:lsdException w:name="Body Text 3" w:semiHidden="1" w:unhideWhenUsed="1"/>
-    <w:lsdException w:name="Body Text Indent 2" w:semiHidden="1" w:unhideWhenUsed="1"/>
-    <w:lsdException w:name="Body Text Indent 3" w:semiHidden="1" w:unhideWhenUsed="1"/>
-    <w:lsdException w:name="Block Text" w:semiHidden="1" w:unhideWhenUsed="1"/>
-    <w:lsdException w:name="Hyperlink" w:semiHidden="1" w:unhideWhenUsed="1"/>
-    <w:lsdException w:name="FollowedHyperlink" w:semiHidden="1" w:unhideWhenUsed="1"/>
-    <w:lsdException w:name="Strong" w:uiPriority="22" w:qFormat="1"/>
-    <w:lsdException w:name="Emphasis" w:uiPriority="20" w:qFormat="1"/>
-    <w:lsdException w:name="Document Map" w:semiHidden="1" w:unhideWhenUsed="1"/>
-    <w:lsdException w:name="Plain Text" w:semiHidden="1" w:unhideWhenUsed="1"/>
-    <w:lsdException w:name="E-mail Signature" w:semiHidden="1" w:unhideWhenUsed="1"/>
-    <w:lsdException w:name="HTML Top of Form" w:semiHidden="1" w:unhideWhenUsed="1"/>
-    <w:lsdException w:name="HTML Bottom of Form" w:semiHidden="1" w:unhideWhenUsed="1"/>
-    <w:lsdException w:name="Normal (Web)" w:semiHidden="1" w:unhideWhenUsed="1"/>
-    <w:lsdException w:name="HTML Acronym" w:semiHidden="1" w:unhideWhenUsed="1"/>
-    <w:lsdException w:name="HTML Address" w:semiHidden="1" w:unhideWhenUsed="1"/>
-    <w:lsdException w:name="HTML Cite" w:semiHidden="1" w:unhideWhenUsed="1"/>
-    <w:lsdException w:name="HTML Code" w:semiHidden="1" w:unhideWhenUsed="1"/>
-    <w:lsdException w:name="HTML Definition" w:semiHidden="1" w:unhideWhenUsed="1"/>
-    <w:lsdException w:name="HTML Keyboard" w:semiHidden="1" w:unhideWhenUsed="1"/>
-    <w:lsdException w:name="HTML Preformatted" w:semiHidden="1" w:unhideWhenUsed="1"/>
-    <w:lsdException w:name="HTML Sample" w:semiHidden="1" w:unhideWhenUsed="1"/>
-    <w:lsdException w:name="HTML Typewriter" w:semiHidden="1" w:unhideWhenUsed="1"/>
-    <w:lsdException w:name="HTML Variable" w:semiHidden="1" w:unhideWhenUsed="1"/>
-    <w:lsdException w:name="Normal Table" w:semiHidden="1" w:unhideWhenUsed="1"/>
-    <w:lsdException w:name="annotation subject" w:semiHidden="1" w:unhideWhenUsed="1"/>
-    <w:lsdException w:name="No List" w:semiHidden="1" w:unhideWhenUsed="1"/>
-    <w:lsdException w:name="Outline List 1" w:semiHidden="1" w:unhideWhenUsed="1"/>
-    <w:lsdException w:name="Outline List 2" w:semiHidden="1" w:unhideWhenUsed="1"/>
-    <w:lsdException w:name="Outline List 3" w:semiHidden="1" w:unhideWhenUsed="1"/>
-    <w:lsdException w:name="Table Simple 1" w:semiHidden="1" w:unhideWhenUsed="1"/>
-    <w:lsdException w:name="Table Simple 2" w:semiHidden="1" w:unhideWhenUsed="1"/>
-    <w:lsdException w:name="Table Simple 3" w:semiHidden="1" w:unhideWhenUsed="1"/>
-    <w:lsdException w:name="Table Classic 1" w:semiHidden="1" w:unhideWhenUsed="1"/>
-    <w:lsdException w:name="Table Classic 2" w:semiHidden="1" w:unhideWhenUsed="1"/>
-    <w:lsdException w:name="Table Classic 3" w:semiHidden="1" w:unhideWhenUsed="1"/>
-    <w:lsdException w:name="Table Classic 4" w:semiHidden="1" w:unhideWhenUsed="1"/>
-    <w:lsdException w:name="Table Colorful 1" w:semiHidden="1" w:unhideWhenUsed="1"/>
-    <w:lsdException w:name="Table Colorful 2" w:semiHidden="1" w:unhideWhenUsed="1"/>
-    <w:lsdException w:name="Table Colorful 3" w:semiHidden="1" w:unhideWhenUsed="1"/>
-    <w:lsdException w:name="Table Columns 1" w:semiHidden="1" w:unhideWhenUsed="1"/>
-    <w:lsdException w:name="Table Columns 2" w:semiHidden="1" w:unhideWhenUsed="1"/>
-    <w:lsdException w:name="Table Columns 3" w:semiHidden="1" w:unhideWhenUsed="1"/>
-    <w:lsdException w:name="Table Columns 4" w:semiHidden="1" w:unhideWhenUsed="1"/>
-    <w:lsdException w:name="Table Columns 5" w:semiHidden="1" w:unhideWhenUsed="1"/>
-    <w:lsdException w:name="Table Grid 1" w:semiHidden="1" w:unhideWhenUsed="1"/>
-    <w:lsdException w:name="Table Grid 2" w:semiHidden="1" w:unhideWhenUsed="1"/>
-    <w:lsdException w:name="Table Grid 3" w:semiHidden="1" w:unhideWhenUsed="1"/>
-    <w:lsdException w:name="Table Grid 4" w:semiHidden="1" w:unhideWhenUsed="1"/>
-    <w:lsdException w:name="Table Grid 5" w:semiHidden="1" w:unhideWhenUsed="1"/>
-    <w:lsdException w:name="Table Grid 6" w:semiHidden="1" w:unhideWhenUsed="1"/>
-    <w:lsdException w:name="Table Grid 7" w:semiHidden="1" w:unhideWhenUsed="1"/>
-    <w:lsdException w:name="Table Grid 8" w:semiHidden="1" w:unhideWhenUsed="1"/>
-    <w:lsdException w:name="Table List 1" w:semiHidden="1" w:unhideWhenUsed="1"/>
-    <w:lsdException w:name="Table List 2" w:semiHidden="1" w:unhideWhenUsed="1"/>
-    <w:lsdException w:name="Table List 3" w:semiHidden="1" w:unhideWhenUsed="1"/>
-    <w:lsdException w:name="Table List 4" w:semiHidden="1" w:unhideWhenUsed="1"/>
-    <w:lsdException w:name="Table List 5" w:semiHidden="1" w:unhideWhenUsed="1"/>
-    <w:lsdException w:name="Table List 6" w:semiHidden="1" w:unhideWhenUsed="1"/>
-    <w:lsdException w:name="Table List 7" w:semiHidden="1" w:unhideWhenUsed="1"/>
-    <w:lsdException w:name="Table List 8" w:semiHidden="1" w:unhideWhenUsed="1"/>
-    <w:lsdException w:name="Table 3D effects 1" w:semiHidden="1" w:unhideWhenUsed="1"/>
-    <w:lsdException w:name="Table 3D effects 2" w:semiHidden="1" w:unhideWhenUsed="1"/>
-    <w:lsdException w:name="Table 3D effects 3" w:semiHidden="1" w:unhideWhenUsed="1"/>
-    <w:lsdException w:name="Table Contemporary" w:semiHidden="1" w:unhideWhenUsed="1"/>
-    <w:lsdException w:name="Table Elegant" w:semiHidden="1" w:unhideWhenUsed="1"/>
-    <w:lsdException w:name="Table Professional" w:semiHidden="1" w:unhideWhenUsed="1"/>
-    <w:lsdException w:name="Table Subtle 1" w:semiHidden="1" w:unhideWhenUsed="1"/>
-    <w:lsdException w:name="Table Subtle 2" w:semiHidden="1" w:unhideWhenUsed="1"/>
-    <w:lsdException w:name="Table Web 1" w:semiHidden="1" w:unhideWhenUsed="1"/>
-    <w:lsdException w:name="Table Web 2" w:semiHidden="1" w:unhideWhenUsed="1"/>
-    <w:lsdException w:name="Table Web 3" w:semiHidden="1" w:unhideWhenUsed="1"/>
-    <w:lsdException w:name="Balloon Text" w:semiHidden="1" w:unhideWhenUsed="1"/>
-    <w:lsdException w:name="Table Grid" w:uiPriority="39"/>
-    <w:lsdException w:name="Table Theme" w:semiHidden="1" w:unhideWhenUsed="1"/>
-    <w:lsdException w:name="Placeholder Text" w:semiHidden="1"/>
-    <w:lsdException w:name="No Spacing" w:uiPriority="1" w:qFormat="1"/>
-    <w:lsdException w:name="Light Shading" w:uiPriority="60"/>
-    <w:lsdException w:name="Light List" w:uiPriority="61"/>
-    <w:lsdException w:name="Light Grid" w:uiPriority="62"/>
-    <w:lsdException w:name="Medium Shading 1" w:uiPriority="63"/>
-    <w:lsdException w:name="Medium Shading 2" w:uiPriority="64"/>
-    <w:lsdException w:name="Medium List 1" w:uiPriority="65"/>
-    <w:lsdException w:name="Medium List 2" w:uiPriority="66"/>
-    <w:lsdException w:name="Medium Grid 1" w:uiPriority="67"/>
-    <w:lsdException w:name="Medium Grid 2" w:uiPriority="68"/>
-    <w:lsdException w:name="Medium Grid 3" w:uiPriority="69"/>
-    <w:lsdException w:name="Dark List" w:uiPriority="70"/>
-    <w:lsdException w:name="Colorful Shading" w:uiPriority="71"/>
-    <w:lsdException w:name="Colorful List" w:uiPriority="72"/>
-    <w:lsdException w:name="Colorful Grid" w:uiPriority="73"/>
-    <w:lsdException w:name="Light Shading Accent 1" w:uiPriority="60"/>
-    <w:lsdException w:name="Light List Accent 1" w:uiPriority="61"/>
-    <w:lsdException w:name="Light Grid Accent 1" w:uiPriority="62"/>
-    <w:lsdException w:name="Medium Shading 1 Accent 1" w:uiPriority="63"/>
-    <w:lsdException w:name="Medium Shading 2 Accent 1" w:uiPriority="64"/>
-    <w:lsdException w:name="Medium List 1 Accent 1" w:uiPriority="65"/>
-    <w:lsdException w:name="Revision" w:semiHidden="1"/>
-    <w:lsdException w:name="List Paragraph" w:uiPriority="34" w:qFormat="1"/>
-    <w:lsdException w:name="Quote" w:uiPriority="29" w:qFormat="1"/>
-    <w:lsdException w:name="Intense Quote" w:uiPriority="30" w:qFormat="1"/>
-    <w:lsdException w:name="Medium List 2 Accent 1" w:uiPriority="66"/>
-    <w:lsdException w:name="Medium Grid 1 Accent 1" w:uiPriority="67"/>
-    <w:lsdException w:name="Medium Grid 2 Accent 1" w:uiPriority="68"/>
-    <w:lsdException w:name="Medium Grid 3 Accent 1" w:uiPriority="69"/>
-    <w:lsdException w:name="Dark List Accent 1" w:uiPriority="70"/>
-    <w:lsdException w:name="Colorful Shading Accent 1" w:uiPriority="71"/>
-    <w:lsdException w:name="Colorful List Accent 1" w:uiPriority="72"/>
-    <w:lsdException w:name="Colorful Grid Accent 1" w:uiPriority="73"/>
-    <w:lsdException w:name="Light Shading Accent 2" w:uiPriority="60"/>
-    <w:lsdException w:name="Light List Accent 2" w:uiPriority="61"/>
-    <w:lsdException w:name="Light Grid Accent 2" w:uiPriority="62"/>
-    <w:lsdException w:name="Medium Shading 1 Accent 2" w:uiPriority="63"/>
-    <w:lsdException w:name="Medium Shading 2 Accent 2" w:uiPriority="64"/>
-    <w:lsdException w:name="Medium List 1 Accent 2" w:uiPriority="65"/>
-    <w:lsdException w:name="Medium List 2 Accent 2" w:uiPriority="66"/>
-    <w:lsdException w:name="Medium Grid 1 Accent 2" w:uiPriority="67"/>
-    <w:lsdException w:name="Medium Grid 2 Accent 2" w:uiPriority="68"/>
-    <w:lsdException w:name="Medium Grid 3 Accent 2" w:uiPriority="69"/>
-    <w:lsdException w:name="Dark List Accent 2" w:uiPriority="70"/>
-    <w:lsdException w:name="Colorful Shading Accent 2" w:uiPriority="71"/>
-    <w:lsdException w:name="Colorful List Accent 2" w:uiPriority="72"/>
-    <w:lsdException w:name="Colorful Grid Accent 2" w:uiPriority="73"/>
-    <w:lsdException w:name="Light Shading Accent 3" w:uiPriority="60"/>
-    <w:lsdException w:name="Light List Accent 3" w:uiPriority="61"/>
-    <w:lsdException w:name="Light Grid Accent 3" w:uiPriority="62"/>
-    <w:lsdException w:name="Medium Shading 1 Accent 3" w:uiPriority="63"/>
-    <w:lsdException w:name="Medium Shading 2 Accent 3" w:uiPriority="64"/>
-    <w:lsdException w:name="Medium List 1 Accent 3" w:uiPriority="65"/>
-    <w:lsdException w:name="Medium List 2 Accent 3" w:uiPriority="66"/>
-    <w:lsdException w:name="Medium Grid 1 Accent 3" w:uiPriority="67"/>
-    <w:lsdException w:name="Medium Grid 2 Accent 3" w:uiPriority="68"/>
-    <w:lsdException w:name="Medium Grid 3 Accent 3" w:uiPriority="69"/>
-    <w:lsdException w:name="Dark List Accent 3" w:uiPriority="70"/>
-    <w:lsdException w:name="Colorful Shading Accent 3" w:uiPriority="71"/>
-    <w:lsdException w:name="Colorful List Accent 3" w:uiPriority="72"/>
-    <w:lsdException w:name="Colorful Grid Accent 3" w:uiPriority="73"/>
-    <w:lsdException w:name="Light Shading Accent 4" w:uiPriority="60"/>
-    <w:lsdException w:name="Light List Accent 4" w:uiPriority="61"/>
-    <w:lsdException w:name="Light Grid Accent 4" w:uiPriority="62"/>
-    <w:lsdException w:name="Medium Shading 1 Accent 4" w:uiPriority="63"/>
-    <w:lsdException w:name="Medium Shading 2 Accent 4" w:uiPriority="64"/>
-    <w:lsdException w:name="Medium List 1 Accent 4" w:uiPriority="65"/>
-    <w:lsdException w:name="Medium List 2 Accent 4" w:uiPriority="66"/>
-    <w:lsdException w:name="Medium Grid 1 Accent 4" w:uiPriority="67"/>
-    <w:lsdException w:name="Medium Grid 2 Accent 4" w:uiPriority="68"/>
-    <w:lsdException w:name="Medium Grid 3 Accent 4" w:uiPriority="69"/>
-    <w:lsdException w:name="Dark List Accent 4" w:uiPriority="70"/>
-    <w:lsdException w:name="Colorful Shading Accent 4" w:uiPriority="71"/>
-    <w:lsdException w:name="Colorful List Accent 4" w:uiPriority="72"/>
-    <w:lsdException w:name="Colorful Grid Accent 4" w:uiPriority="73"/>
-    <w:lsdException w:name="Light Shading Accent 5" w:uiPriority="60"/>
-    <w:lsdException w:name="Light List Accent 5" w:uiPriority="61"/>
-    <w:lsdException w:name="Light Grid Accent 5" w:uiPriority="62"/>
-    <w:lsdException w:name="Medium Shading 1 Accent 5" w:uiPriority="63"/>
-    <w:lsdException w:name="Medium Shading 2 Accent 5" w:uiPriority="64"/>
-    <w:lsdException w:name="Medium List 1 Accent 5" w:uiPriority="65"/>
-    <w:lsdException w:name="Medium List 2 Accent 5" w:uiPriority="66"/>
-    <w:lsdException w:name="Medium Grid 1 Accent 5" w:uiPriority="67"/>
-    <w:lsdException w:name="Medium Grid 2 Accent 5" w:uiPriority="68"/>
-    <w:lsdException w:name="Medium Grid 3 Accent 5" w:uiPriority="69"/>
-    <w:lsdException w:name="Dark List Accent 5" w:uiPriority="70"/>
-    <w:lsdException w:name="Colorful Shading Accent 5" w:uiPriority="71"/>
-    <w:lsdException w:name="Colorful List Accent 5" w:uiPriority="72"/>
-    <w:lsdException w:name="Colorful Grid Accent 5" w:uiPriority="73"/>
-    <w:lsdException w:name="Light Shading Accent 6" w:uiPriority="60"/>
-    <w:lsdException w:name="Light List Accent 6" w:uiPriority="61"/>
-    <w:lsdException w:name="Light Grid Accent 6" w:uiPriority="62"/>
-    <w:lsdException w:name="Medium Shading 1 Accent 6" w:uiPriority="63"/>
-    <w:lsdException w:name="Medium Shading 2 Accent 6" w:uiPriority="64"/>
-    <w:lsdException w:name="Medium List 1 Accent 6" w:uiPriority="65"/>
-    <w:lsdException w:name="Medium List 2 Accent 6" w:uiPriority="66"/>
-    <w:lsdException w:name="Medium Grid 1 Accent 6" w:uiPriority="67"/>
-    <w:lsdException w:name="Medium Grid 2 Accent 6" w:uiPriority="68"/>
-    <w:lsdException w:name="Medium Grid 3 Accent 6" w:uiPriority="69"/>
-    <w:lsdException w:name="Dark List Accent 6" w:uiPriority="70"/>
-    <w:lsdException w:name="Colorful Shading Accent 6" w:uiPriority="71"/>
-    <w:lsdException w:name="Colorful List Accent 6" w:uiPriority="72"/>
-    <w:lsdException w:name="Colorful Grid Accent 6" w:uiPriority="73"/>
-    <w:lsdException w:name="Subtle Emphasis" w:uiPriority="19" w:qFormat="1"/>
-    <w:lsdException w:name="Intense Emphasis" w:uiPriority="21" w:qFormat="1"/>
-    <w:lsdException w:name="Subtle Reference" w:uiPriority="31" w:qFormat="1"/>
-    <w:lsdException w:name="Intense Reference" w:uiPriority="32" w:qFormat="1"/>
-    <w:lsdException w:name="Book Title" w:uiPriority="33" w:qFormat="1"/>
-    <w:lsdException w:name="Bibliography" w:semiHidden="1" w:uiPriority="37" w:unhideWhenUsed="1"/>
-    <w:lsdException w:name="TOC Heading" w:semiHidden="1" w:uiPriority="39" w:unhideWhenUsed="1" w:qFormat="1"/>
-    <w:lsdException w:name="Plain Table 1" w:uiPriority="41"/>
-    <w:lsdException w:name="Plain Table 2" w:uiPriority="42"/>
-    <w:lsdException w:name="Plain Table 3" w:uiPriority="43"/>
-    <w:lsdException w:name="Plain Table 4" w:uiPriority="44"/>
-    <w:lsdException w:name="Plain Table 5" w:uiPriority="45"/>
-    <w:lsdException w:name="Grid Table Light" w:uiPriority="40"/>
-    <w:lsdException w:name="Grid Table 1 Light" w:uiPriority="46"/>
-    <w:lsdException w:name="Grid Table 2" w:uiPriority="47"/>
-    <w:lsdException w:name="Grid Table 3" w:uiPriority="48"/>
-    <w:lsdException w:name="Grid Table 4" w:uiPriority="49"/>
-    <w:lsdException w:name="Grid Table 5 Dark" w:uiPriority="50"/>
-    <w:lsdException w:name="Grid Table 6 Colorful" w:uiPriority="51"/>
-    <w:lsdException w:name="Grid Table 7 Colorful" w:uiPriority="52"/>
-    <w:lsdException w:name="Grid Table 1 Light Accent 1" w:uiPriority="46"/>
-    <w:lsdException w:name="Grid Table 2 Accent 1" w:uiPriority="47"/>
-    <w:lsdException w:name="Grid Table 3 Accent 1" w:uiPriority="48"/>
-    <w:lsdException w:name="Grid Table 4 Accent 1" w:uiPriority="49"/>
-    <w:lsdException w:name="Grid Table 5 Dark Accent 1" w:uiPriority="50"/>
-    <w:lsdException w:name="Grid Table 6 Colorful Accent 1" w:uiPriority="51"/>
-    <w:lsdException w:name="Grid Table 7 Colorful Accent 1" w:uiPriority="52"/>
-    <w:lsdException w:name="Grid Table 1 Light Accent 2" w:uiPriority="46"/>
-    <w:lsdException w:name="Grid Table 2 Accent 2" w:uiPriority="47"/>
-    <w:lsdException w:name="Grid Table 3 Accent 2" w:uiPriority="48"/>
-    <w:lsdException w:name="Grid Table 4 Accent 2" w:uiPriority="49"/>
-    <w:lsdException w:name="Grid Table 5 Dark Accent 2" w:uiPriority="50"/>
-    <w:lsdException w:name="Grid Table 6 Colorful Accent 2" w:uiPriority="51"/>
-    <w:lsdException w:name="Grid Table 7 Colorful Accent 2" w:uiPriority="52"/>
-    <w:lsdException w:name="Grid Table 1 Light Accent 3" w:uiPriority="46"/>
-    <w:lsdException w:name="Grid Table 2 Accent 3" w:uiPriority="47"/>
-    <w:lsdException w:name="Grid Table 3 Accent 3" w:uiPriority="48"/>
-    <w:lsdException w:name="Grid Table 4 Accent 3" w:uiPriority="49"/>
-    <w:lsdException w:name="Grid Table 5 Dark Accent 3" w:uiPriority="50"/>
-    <w:lsdException w:name="Grid Table 6 Colorful Accent 3" w:uiPriority="51"/>
-    <w:lsdException w:name="Grid Table 7 Colorful Accent 3" w:uiPriority="52"/>
-    <w:lsdException w:name="Grid Table 1 Light Accent 4" w:uiPriority="46"/>
-    <w:lsdException w:name="Grid Table 2 Accent 4" w:uiPriority="47"/>
-    <w:lsdException w:name="Grid Table 3 Accent 4" w:uiPriority="48"/>
-    <w:lsdException w:name="Grid Table 4 Accent 4" w:uiPriority="49"/>
-    <w:lsdException w:name="Grid Table 5 Dark Accent 4" w:uiPriority="50"/>
-    <w:lsdException w:name="Grid Table 6 Colorful Accent 4" w:uiPriority="51"/>
-    <w:lsdException w:name="Grid Table 7 Colorful Accent 4" w:uiPriority="52"/>
-    <w:lsdException w:name="Grid Table 1 Light Accent 5" w:uiPriority="46"/>
-    <w:lsdException w:name="Grid Table 2 Accent 5" w:uiPriority="47"/>
-    <w:lsdException w:name="Grid Table 3 Accent 5" w:uiPriority="48"/>
-    <w:lsdException w:name="Grid Table 4 Accent 5" w:uiPriority="49"/>
-    <w:lsdException w:name="Grid Table 5 Dark Accent 5" w:uiPriority="50"/>
-    <w:lsdException w:name="Grid Table 6 Colorful Accent 5" w:uiPriority="51"/>
-    <w:lsdException w:name="Grid Table 7 Colorful Accent 5" w:uiPriority="52"/>
-    <w:lsdException w:name="Grid Table 1 Light Accent 6" w:uiPriority="46"/>
-    <w:lsdException w:name="Grid Table 2 Accent 6" w:uiPriority="47"/>
-    <w:lsdException w:name="Grid Table 3 Accent 6" w:uiPriority="48"/>
-    <w:lsdException w:name="Grid Table 4 Accent 6" w:uiPriority="49"/>
-    <w:lsdException w:name="Grid Table 5 Dark Accent 6" w:uiPriority="50"/>
-    <w:lsdException w:name="Grid Table 6 Colorful Accent 6" w:uiPriority="51"/>
-    <w:lsdException w:name="Grid Table 7 Colorful Accent 6" w:uiPriority="52"/>
-    <w:lsdException w:name="List Table 1 Light" w:uiPriority="46"/>
-    <w:lsdException w:name="List Table 2" w:uiPriority="47"/>
-    <w:lsdException w:name="List Table 3" w:uiPriority="48"/>
-    <w:lsdException w:name="List Table 4" w:uiPriority="49"/>
-    <w:lsdException w:name="List Table 5 Dark" w:uiPriority="50"/>
-    <w:lsdException w:name="List Table 6 Colorful" w:uiPriority="51"/>
-    <w:lsdException w:name="List Table 7 Colorful" w:uiPriority="52"/>
-    <w:lsdException w:name="List Table 1 Light Accent 1" w:uiPriority="46"/>
-    <w:lsdException w:name="List Table 2 Accent 1" w:uiPriority="47"/>
-    <w:lsdException w:name="List Table 3 Accent 1" w:uiPriority="48"/>
-    <w:lsdException w:name="List Table 4 Accent 1" w:uiPriority="49"/>
-    <w:lsdException w:name="List Table 5 Dark Accent 1" w:uiPriority="50"/>
-    <w:lsdException w:name="List Table 6 Colorful Accent 1" w:uiPriority="51"/>
-    <w:lsdException w:name="List Table 7 Colorful Accent 1" w:uiPriority="52"/>
-    <w:lsdException w:name="List Table 1 Light Accent 2" w:uiPriority="46"/>
-    <w:lsdException w:name="List Table 2 Accent 2" w:uiPriority="47"/>
-    <w:lsdException w:name="List Table 3 Accent 2" w:uiPriority="48"/>
-    <w:lsdException w:name="List Table 4 Accent 2" w:uiPriority="49"/>
-    <w:lsdException w:name="List Table 5 Dark Accent 2" w:uiPriority="50"/>
-    <w:lsdException w:name="List Table 6 Colorful Accent 2" w:uiPriority="51"/>
-    <w:lsdException w:name="List Table 7 Colorful Accent 2" w:uiPriority="52"/>
-    <w:lsdException w:name="List Table 1 Light Accent 3" w:uiPriority="46"/>
-    <w:lsdException w:name="List Table 2 Accent 3" w:uiPriority="47"/>
-    <w:lsdException w:name="List Table 3 Accent 3" w:uiPriority="48"/>
-    <w:lsdException w:name="List Table 4 Accent 3" w:uiPriority="49"/>
-    <w:lsdException w:name="List Table 5 Dark Accent 3" w:uiPriority="50"/>
-    <w:lsdException w:name="List Table 6 Colorful Accent 3" w:uiPriority="51"/>
-    <w:lsdException w:name="List Table 7 Colorful Accent 3" w:uiPriority="52"/>
-    <w:lsdException w:name="List Table 1 Light Accent 4" w:uiPriority="46"/>
-    <w:lsdException w:name="List Table 2 Accent 4" w:uiPriority="47"/>
-    <w:lsdException w:name="List Table 3 Accent 4" w:uiPriority="48"/>
-    <w:lsdException w:name="List Table 4 Accent 4" w:uiPriority="49"/>
-    <w:lsdException w:name="List Table 5 Dark Accent 4" w:uiPriority="50"/>
-    <w:lsdException w:name="List Table 6 Colorful Accent 4" w:uiPriority="51"/>
-    <w:lsdException w:name="List Table 7 Colorful Accent 4" w:uiPriority="52"/>
-    <w:lsdException w:name="List Table 1 Light Accent 5" w:uiPriority="46"/>
-    <w:lsdException w:name="List Table 2 Accent 5" w:uiPriority="47"/>
-    <w:lsdException w:name="List Table 3 Accent 5" w:uiPriority="48"/>
-    <w:lsdException w:name="List Table 4 Accent 5" w:uiPriority="49"/>
-    <w:lsdException w:name="List Table 5 Dark Accent 5" w:uiPriority="50"/>
-    <w:lsdException w:name="List Table 6 Colorful Accent 5" w:uiPriority="51"/>
-    <w:lsdException w:name="List Table 7 Colorful Accent 5" w:uiPriority="52"/>
-    <w:lsdException w:name="List Table 1 Light Accent 6" w:uiPriority="46"/>
-    <w:lsdException w:name="List Table 2 Accent 6" w:uiPriority="47"/>
-    <w:lsdException w:name="List Table 3 Accent 6" w:uiPriority="48"/>
-    <w:lsdException w:name="List Table 4 Accent 6" w:uiPriority="49"/>
-    <w:lsdException w:name="List Table 5 Dark Accent 6" w:uiPriority="50"/>
-    <w:lsdException w:name="List Table 6 Colorful Accent 6" w:uiPriority="51"/>
-    <w:lsdException w:name="List Table 7 Colorful Accent 6" w:uiPriority="52"/>
-  </w:latentStyles>
-  <w:style w:type="paragraph" w:default="1" w:styleId="Normal">
-    <w:name w:val="Normal"/>
-    <w:qFormat/>
-  </w:style>
-  <w:style w:type="character" w:default="1" w:styleId="DefaultParagraphFont">
-    <w:name w:val="Default Paragraph Font"/>
-    <w:uiPriority w:val="1"/>
-    <w:semiHidden/>
-    <w:unhideWhenUsed/>
-  </w:style>
-  <w:style w:type="table" w:default="1" w:styleId="TableNormal">
-    <w:name w:val="Normal Table"/>
-    <w:uiPriority w:val="99"/>
-    <w:semiHidden/>
-    <w:unhideWhenUsed/>
-    <w:tblPr>
-      <w:tblInd w:w="0" w:type="dxa"/>
-      <w:tblCellMar>
-        <w:top w:w="0" w:type="dxa"/>
-        <w:left w:w="108" w:type="dxa"/>
-        <w:bottom w:w="0" w:type="dxa"/>
-        <w:right w:w="108" w:type="dxa"/>
-      </w:tblCellMar>
-    </w:tblPr>
-  </w:style>
-  <w:style w:type="numbering" w:default="1" w:styleId="NoList">
-    <w:name w:val="No List"/>
-    <w:uiPriority w:val="99"/>
-    <w:semiHidden/>
-    <w:unhideWhenUsed/>
-  </w:style>
-  <w:style w:type="paragraph" w:customStyle="1" w:styleId="D3BC471834234D74B33871A3EBFD8D8E">
-    <w:name w:val="D3BC471834234D74B33871A3EBFD8D8E"/>
-    <w:rsid w:val="00A9275E"/>
-  </w:style>
-  <w:style w:type="paragraph" w:customStyle="1" w:styleId="21B8728A110A469D96E4BF14B2D86A14">
-    <w:name w:val="21B8728A110A469D96E4BF14B2D86A14"/>
-    <w:rsid w:val="00A9275E"/>
-  </w:style>
-  <w:style w:type="paragraph" w:customStyle="1" w:styleId="93B34C37919145CAA274758CDB8D163A">
-    <w:name w:val="93B34C37919145CAA274758CDB8D163A"/>
-    <w:rsid w:val="00A9275E"/>
-  </w:style>
-  <w:style w:type="paragraph" w:customStyle="1" w:styleId="D1DF4744DB8D42B68A0C9532D0FD271B">
-    <w:name w:val="D1DF4744DB8D42B68A0C9532D0FD271B"/>
-    <w:rsid w:val="00FD5EE7"/>
-  </w:style>
-  <w:style w:type="paragraph" w:customStyle="1" w:styleId="0A64EC9BD49C47A1BEA83DB8F5996703">
-    <w:name w:val="0A64EC9BD49C47A1BEA83DB8F5996703"/>
-    <w:rsid w:val="00FD5EE7"/>
-  </w:style>
-  <w:style w:type="paragraph" w:customStyle="1" w:styleId="7D25284920184DAE92CC32F56FA1E392">
-    <w:name w:val="7D25284920184DAE92CC32F56FA1E392"/>
-    <w:rsid w:val="00FD5EE7"/>
-  </w:style>
-</w:styles>
-</file>
-
-<file path=word/glossary/webSettings.xml><?xml version="1.0" encoding="utf-8"?>
-<w:webSettings xmlns:mc="http://schemas.openxmlformats.org/markup-compatibility/2006" xmlns:r="http://schemas.openxmlformats.org/officeDocument/2006/relationships" xmlns:w="http://schemas.openxmlformats.org/wordprocessingml/2006/main" xmlns:w14="http://schemas.microsoft.com/office/word/2010/wordml" xmlns:w15="http://schemas.microsoft.com/office/word/2012/wordml" xmlns:w16se="http://schemas.microsoft.com/office/word/2015/wordml/symex" mc:Ignorable="w14 w15 w16se">
-  <w:optimizeForBrowser/>
-  <w:allowPNG/>
-</w:webSettings>
-</file>
-
 <file path=word/theme/theme1.xml><?xml version="1.0" encoding="utf-8"?>
 <a:theme xmlns:a="http://schemas.openxmlformats.org/drawingml/2006/main" name="Office Theme">
   <a:themeElements>
@@ -15420,7 +14869,7 @@
 </file>
 
 <file path=customXml/itemProps1.xml><?xml version="1.0" encoding="utf-8"?>
-<ds:datastoreItem xmlns:ds="http://schemas.openxmlformats.org/officeDocument/2006/customXml" ds:itemID="{43A55C09-9482-46C4-8234-BB581AA15342}">
+<ds:datastoreItem xmlns:ds="http://schemas.openxmlformats.org/officeDocument/2006/customXml" ds:itemID="{070750D4-7F43-47C6-B66D-75FDF5BC804B}">
   <ds:schemaRefs>
     <ds:schemaRef ds:uri="http://schemas.openxmlformats.org/officeDocument/2006/bibliography"/>
   </ds:schemaRefs>

</xml_diff>